<commit_message>
- Correction de l'affichage de la quantité des solides - Mise en place du réservoir Unique à l'ouverture (Il faut voir pourquoi il affiche NaN pour le sel) - Ajout de la libération de la modification lorsqu'on presse sur le bouton STOP - Nettoyage
- Modification du Gantt (Pourcentage d'Accomplissement)
- Modifications des tâches à faire (.docx ET .pdf)

- Ajout du fichier .glou "DidierMuller" contenant l'exercice du Prof.
- Ajout du fichier .glou "TestActuel" contenant les tanks présents jusqu'à ce push dans le JFrameLayout.
</commit_message>
<xml_diff>
--- a/Administration/Tâches à faire.docx
+++ b/Administration/Tâches à faire.docx
@@ -91,8 +91,14 @@
           <w:p>
             <w:pPr>
               <w:cnfStyle w:val="000000100000" w:firstRow="0" w:lastRow="0" w:firstColumn="0" w:lastColumn="0" w:oddVBand="0" w:evenVBand="0" w:oddHBand="1" w:evenHBand="0" w:firstRowFirstColumn="0" w:firstRowLastColumn="0" w:lastRowFirstColumn="0" w:lastRowLastColumn="0"/>
-            </w:pPr>
-            <w:r>
+              <w:rPr>
+                <w:b/>
+              </w:rPr>
+            </w:pPr>
+            <w:r>
+              <w:rPr>
+                <w:b/>
+              </w:rPr>
               <w:t>Ajout d’un parent à un réservoir</w:t>
             </w:r>
           </w:p>
@@ -134,8 +140,14 @@
           <w:p>
             <w:pPr>
               <w:cnfStyle w:val="000000000000" w:firstRow="0" w:lastRow="0" w:firstColumn="0" w:lastColumn="0" w:oddVBand="0" w:evenVBand="0" w:oddHBand="0" w:evenHBand="0" w:firstRowFirstColumn="0" w:firstRowLastColumn="0" w:lastRowFirstColumn="0" w:lastRowLastColumn="0"/>
-            </w:pPr>
-            <w:r>
+              <w:rPr>
+                <w:b/>
+              </w:rPr>
+            </w:pPr>
+            <w:r>
+              <w:rPr>
+                <w:b/>
+              </w:rPr>
               <w:t>Un conteneur de base au démarrage</w:t>
             </w:r>
           </w:p>
@@ -228,8 +240,14 @@
           <w:p>
             <w:pPr>
               <w:cnfStyle w:val="000000000000" w:firstRow="0" w:lastRow="0" w:firstColumn="0" w:lastColumn="0" w:oddVBand="0" w:evenVBand="0" w:oddHBand="0" w:evenHBand="0" w:firstRowFirstColumn="0" w:firstRowLastColumn="0" w:lastRowFirstColumn="0" w:lastRowLastColumn="0"/>
-            </w:pPr>
-            <w:r>
+              <w:rPr>
+                <w:strike/>
+              </w:rPr>
+            </w:pPr>
+            <w:r>
+              <w:rPr>
+                <w:strike/>
+              </w:rPr>
               <w:t>Format du double à l’affichage de la substance</w:t>
             </w:r>
           </w:p>
@@ -274,8 +292,14 @@
           <w:p>
             <w:pPr>
               <w:cnfStyle w:val="000000100000" w:firstRow="0" w:lastRow="0" w:firstColumn="0" w:lastColumn="0" w:oddVBand="0" w:evenVBand="0" w:oddHBand="1" w:evenHBand="0" w:firstRowFirstColumn="0" w:firstRowLastColumn="0" w:lastRowFirstColumn="0" w:lastRowLastColumn="0"/>
-            </w:pPr>
-            <w:r>
+              <w:rPr>
+                <w:strike/>
+              </w:rPr>
+            </w:pPr>
+            <w:r>
+              <w:rPr>
+                <w:strike/>
+              </w:rPr>
               <w:t>Animation de la simulation</w:t>
             </w:r>
           </w:p>
@@ -317,8 +341,14 @@
           <w:p>
             <w:pPr>
               <w:cnfStyle w:val="000000000000" w:firstRow="0" w:lastRow="0" w:firstColumn="0" w:lastColumn="0" w:oddVBand="0" w:evenVBand="0" w:oddHBand="0" w:evenHBand="0" w:firstRowFirstColumn="0" w:firstRowLastColumn="0" w:lastRowFirstColumn="0" w:lastRowLastColumn="0"/>
-            </w:pPr>
-            <w:r>
+              <w:rPr>
+                <w:b/>
+              </w:rPr>
+            </w:pPr>
+            <w:r>
+              <w:rPr>
+                <w:b/>
+              </w:rPr>
               <w:t>Effet d’eau qui coule</w:t>
             </w:r>
           </w:p>
@@ -366,8 +396,14 @@
           <w:p>
             <w:pPr>
               <w:cnfStyle w:val="000000100000" w:firstRow="0" w:lastRow="0" w:firstColumn="0" w:lastColumn="0" w:oddVBand="0" w:evenVBand="0" w:oddHBand="1" w:evenHBand="0" w:firstRowFirstColumn="0" w:firstRowLastColumn="0" w:lastRowFirstColumn="0" w:lastRowLastColumn="0"/>
-            </w:pPr>
-            <w:r>
+              <w:rPr>
+                <w:strike/>
+              </w:rPr>
+            </w:pPr>
+            <w:r>
+              <w:rPr>
+                <w:strike/>
+              </w:rPr>
               <w:t>Arrêt de la simulation (Bouton Stop ou Pause)</w:t>
             </w:r>
           </w:p>
@@ -409,16 +445,28 @@
           <w:p>
             <w:pPr>
               <w:cnfStyle w:val="000000000000" w:firstRow="0" w:lastRow="0" w:firstColumn="0" w:lastColumn="0" w:oddVBand="0" w:evenVBand="0" w:oddHBand="0" w:evenHBand="0" w:firstRowFirstColumn="0" w:firstRowLastColumn="0" w:lastRowFirstColumn="0" w:lastRowLastColumn="0"/>
-            </w:pPr>
-            <w:r>
+              <w:rPr>
+                <w:b/>
+              </w:rPr>
+            </w:pPr>
+            <w:r>
+              <w:rPr>
+                <w:b/>
+              </w:rPr>
               <w:t xml:space="preserve">Barre </w:t>
             </w:r>
             <w:proofErr w:type="spellStart"/>
             <w:r>
+              <w:rPr>
+                <w:b/>
+              </w:rPr>
               <w:t>Slider</w:t>
             </w:r>
             <w:proofErr w:type="spellEnd"/>
             <w:r>
+              <w:rPr>
+                <w:b/>
+              </w:rPr>
               <w:t xml:space="preserve"> avec Graduation</w:t>
             </w:r>
           </w:p>
@@ -463,16 +511,28 @@
           <w:p>
             <w:pPr>
               <w:cnfStyle w:val="000000100000" w:firstRow="0" w:lastRow="0" w:firstColumn="0" w:lastColumn="0" w:oddVBand="0" w:evenVBand="0" w:oddHBand="1" w:evenHBand="0" w:firstRowFirstColumn="0" w:firstRowLastColumn="0" w:lastRowFirstColumn="0" w:lastRowLastColumn="0"/>
-            </w:pPr>
-            <w:r>
+              <w:rPr>
+                <w:b/>
+              </w:rPr>
+            </w:pPr>
+            <w:r>
+              <w:rPr>
+                <w:b/>
+              </w:rPr>
               <w:t xml:space="preserve">Bouton </w:t>
             </w:r>
             <w:proofErr w:type="spellStart"/>
             <w:r>
+              <w:rPr>
+                <w:b/>
+              </w:rPr>
               <w:t>replay</w:t>
             </w:r>
             <w:proofErr w:type="spellEnd"/>
             <w:r>
+              <w:rPr>
+                <w:b/>
+              </w:rPr>
               <w:t xml:space="preserve"> (de l’animation)</w:t>
             </w:r>
           </w:p>
@@ -514,8 +574,14 @@
           <w:p>
             <w:pPr>
               <w:cnfStyle w:val="000000000000" w:firstRow="0" w:lastRow="0" w:firstColumn="0" w:lastColumn="0" w:oddVBand="0" w:evenVBand="0" w:oddHBand="0" w:evenHBand="0" w:firstRowFirstColumn="0" w:firstRowLastColumn="0" w:lastRowFirstColumn="0" w:lastRowLastColumn="0"/>
-            </w:pPr>
-            <w:r>
+              <w:rPr>
+                <w:b/>
+              </w:rPr>
+            </w:pPr>
+            <w:r>
+              <w:rPr>
+                <w:b/>
+              </w:rPr>
               <w:t>Affichage compréhensible pour montrer que la modification est bloquée lorsque la simulation est lancée.</w:t>
             </w:r>
           </w:p>
@@ -560,8 +626,14 @@
           <w:p>
             <w:pPr>
               <w:cnfStyle w:val="000000100000" w:firstRow="0" w:lastRow="0" w:firstColumn="0" w:lastColumn="0" w:oddVBand="0" w:evenVBand="0" w:oddHBand="1" w:evenHBand="0" w:firstRowFirstColumn="0" w:firstRowLastColumn="0" w:lastRowFirstColumn="0" w:lastRowLastColumn="0"/>
-            </w:pPr>
-            <w:r>
+              <w:rPr>
+                <w:b/>
+              </w:rPr>
+            </w:pPr>
+            <w:r>
+              <w:rPr>
+                <w:b/>
+              </w:rPr>
               <w:t>Corriger l’affichage de l’équation qui apparaît parfois sur 2 lignes.</w:t>
             </w:r>
           </w:p>
@@ -606,6 +678,8 @@
             <w:pPr>
               <w:cnfStyle w:val="000000000000" w:firstRow="0" w:lastRow="0" w:firstColumn="0" w:lastColumn="0" w:oddVBand="0" w:evenVBand="0" w:oddHBand="0" w:evenHBand="0" w:firstRowFirstColumn="0" w:firstRowLastColumn="0" w:lastRowFirstColumn="0" w:lastRowLastColumn="0"/>
             </w:pPr>
+            <w:bookmarkStart w:id="0" w:name="_GoBack"/>
+            <w:bookmarkEnd w:id="0"/>
           </w:p>
         </w:tc>
         <w:tc>
@@ -654,8 +728,14 @@
           <w:p>
             <w:pPr>
               <w:cnfStyle w:val="000000100000" w:firstRow="0" w:lastRow="0" w:firstColumn="0" w:lastColumn="0" w:oddVBand="0" w:evenVBand="0" w:oddHBand="1" w:evenHBand="0" w:firstRowFirstColumn="0" w:firstRowLastColumn="0" w:lastRowFirstColumn="0" w:lastRowLastColumn="0"/>
-            </w:pPr>
-            <w:r>
+              <w:rPr>
+                <w:b/>
+              </w:rPr>
+            </w:pPr>
+            <w:r>
+              <w:rPr>
+                <w:b/>
+              </w:rPr>
               <w:t>Taille fine du conteneur invisible</w:t>
             </w:r>
           </w:p>
@@ -697,8 +777,14 @@
           <w:p>
             <w:pPr>
               <w:cnfStyle w:val="000000000000" w:firstRow="0" w:lastRow="0" w:firstColumn="0" w:lastColumn="0" w:oddVBand="0" w:evenVBand="0" w:oddHBand="0" w:evenHBand="0" w:firstRowFirstColumn="0" w:firstRowLastColumn="0" w:lastRowFirstColumn="0" w:lastRowLastColumn="0"/>
-            </w:pPr>
-            <w:r>
+              <w:rPr>
+                <w:b/>
+              </w:rPr>
+            </w:pPr>
+            <w:r>
+              <w:rPr>
+                <w:b/>
+              </w:rPr>
               <w:t>Alignement des conteneurs</w:t>
             </w:r>
           </w:p>
@@ -743,8 +829,14 @@
           <w:p>
             <w:pPr>
               <w:cnfStyle w:val="000000100000" w:firstRow="0" w:lastRow="0" w:firstColumn="0" w:lastColumn="0" w:oddVBand="0" w:evenVBand="0" w:oddHBand="1" w:evenHBand="0" w:firstRowFirstColumn="0" w:firstRowLastColumn="0" w:lastRowFirstColumn="0" w:lastRowLastColumn="0"/>
-            </w:pPr>
-            <w:r>
+              <w:rPr>
+                <w:b/>
+              </w:rPr>
+            </w:pPr>
+            <w:r>
+              <w:rPr>
+                <w:b/>
+              </w:rPr>
               <w:t>Robinet possible des deux côtés du réservoir</w:t>
             </w:r>
           </w:p>
@@ -786,18 +878,30 @@
           <w:p>
             <w:pPr>
               <w:cnfStyle w:val="000000000000" w:firstRow="0" w:lastRow="0" w:firstColumn="0" w:lastColumn="0" w:oddVBand="0" w:evenVBand="0" w:oddHBand="0" w:evenHBand="0" w:firstRowFirstColumn="0" w:firstRowLastColumn="0" w:lastRowFirstColumn="0" w:lastRowLastColumn="0"/>
-            </w:pPr>
-            <w:r>
-              <w:t xml:space="preserve">Barre à droite </w:t>
-            </w:r>
-            <w:proofErr w:type="gramStart"/>
-            <w:r>
-              <w:t>des panel</w:t>
-            </w:r>
-            <w:proofErr w:type="gramEnd"/>
-            <w:r>
-              <w:t xml:space="preserve"> tank</w:t>
-            </w:r>
+              <w:rPr>
+                <w:b/>
+              </w:rPr>
+            </w:pPr>
+            <w:r>
+              <w:rPr>
+                <w:b/>
+              </w:rPr>
+              <w:t xml:space="preserve">Barre à droite des </w:t>
+            </w:r>
+            <w:proofErr w:type="spellStart"/>
+            <w:r>
+              <w:rPr>
+                <w:b/>
+              </w:rPr>
+              <w:t>JPanelT</w:t>
+            </w:r>
+            <w:r>
+              <w:rPr>
+                <w:b/>
+              </w:rPr>
+              <w:t>ank</w:t>
+            </w:r>
+            <w:proofErr w:type="spellEnd"/>
           </w:p>
         </w:tc>
         <w:tc>
@@ -888,16 +992,28 @@
           <w:p>
             <w:pPr>
               <w:cnfStyle w:val="000000000000" w:firstRow="0" w:lastRow="0" w:firstColumn="0" w:lastColumn="0" w:oddVBand="0" w:evenVBand="0" w:oddHBand="0" w:evenHBand="0" w:firstRowFirstColumn="0" w:firstRowLastColumn="0" w:lastRowFirstColumn="0" w:lastRowLastColumn="0"/>
-            </w:pPr>
-            <w:r>
+              <w:rPr>
+                <w:b/>
+              </w:rPr>
+            </w:pPr>
+            <w:r>
+              <w:rPr>
+                <w:b/>
+              </w:rPr>
               <w:t xml:space="preserve">Modification de la partie « Paramètres » du Tank lors de la modification visuelle du tank et depuis la </w:t>
             </w:r>
             <w:proofErr w:type="spellStart"/>
             <w:r>
+              <w:rPr>
+                <w:b/>
+              </w:rPr>
               <w:t>toolbar</w:t>
             </w:r>
             <w:proofErr w:type="spellEnd"/>
             <w:r>
+              <w:rPr>
+                <w:b/>
+              </w:rPr>
               <w:t xml:space="preserve"> « Substance ». </w:t>
             </w:r>
           </w:p>
@@ -923,8 +1039,6 @@
             </w:pPr>
           </w:p>
         </w:tc>
-        <w:bookmarkStart w:id="0" w:name="_GoBack"/>
-        <w:bookmarkEnd w:id="0"/>
       </w:tr>
     </w:tbl>
     <w:p/>

</xml_diff>